<commit_message>
text edits, chapter1 added reprodcuibility paragraph
</commit_message>
<xml_diff>
--- a/markdown/chapter1.docx
+++ b/markdown/chapter1.docx
@@ -1791,10 +1791,60 @@
     </w:p>
     <w:p>
       <w:pPr>
+        <w:pStyle w:val="Heading2"/>
+      </w:pPr>
+      <w:bookmarkStart w:id="33" w:name="reproducible-reseach"/>
+      <w:bookmarkEnd w:id="33"/>
+      <w:r>
+        <w:t xml:space="preserve">1.4 Reproducible Reseach</w:t>
+      </w:r>
+    </w:p>
+    <w:p>
+      <w:pPr>
+        <w:pStyle w:val="FirstParagraph"/>
+      </w:pPr>
+      <w:r>
+        <w:t xml:space="preserve">Science is driven by data, yet it is a challenge to ensure that reported experimental data are appropriately described, standardized, archived and available to all</w:t>
+      </w:r>
+      <w:r>
+        <w:t xml:space="preserve"> </w:t>
+      </w:r>
+      <w:r>
+        <w:t xml:space="preserve">(Hanson et al. 2011)</w:t>
+      </w:r>
+      <w:r>
+        <w:t xml:space="preserve">. Reproducibility serves as a minimum standard for judging scientific claims when full independent replication of a study is not possible, which includes making available the data and the computer code used to analyze the data</w:t>
+      </w:r>
+      <w:r>
+        <w:t xml:space="preserve"> </w:t>
+      </w:r>
+      <w:r>
+        <w:t xml:space="preserve">(Peng 2011)</w:t>
+      </w:r>
+      <w:r>
+        <w:t xml:space="preserve">. Not only does producing reproducible research increase the reliability and credibility of one's findings, but it encourages the engagement of the scientific community to advance new research ideas. Every aspect of this PhD research attempts to adhere to these key principles of reproducibility. Raw data and code for each experimental chapter are located in an easily accessible online repository. This entire thesis is also produced as an integrated document of text and code, and is made available to allow for open access. As a result, all necessary information required to reproduce this thesis, in it's entirety, are located in repositories at</w:t>
+      </w:r>
+      <w:r>
+        <w:t xml:space="preserve"> </w:t>
+      </w:r>
+      <w:hyperlink r:id="rId34">
+        <w:r>
+          <w:rPr>
+            <w:rStyle w:val="Hyperlink"/>
+          </w:rPr>
+          <w:t xml:space="preserve">https://github.com/CourtneyCampany</w:t>
+        </w:r>
+      </w:hyperlink>
+      <w:r>
+        <w:t xml:space="preserve">.</w:t>
+      </w:r>
+    </w:p>
+    <w:p>
+      <w:pPr>
         <w:pStyle w:val="Heading1"/>
       </w:pPr>
-      <w:bookmarkStart w:id="33" w:name="references"/>
-      <w:bookmarkEnd w:id="33"/>
+      <w:bookmarkStart w:id="35" w:name="references"/>
+      <w:bookmarkEnd w:id="35"/>
       <w:r>
         <w:t xml:space="preserve">References</w:t>
       </w:r>
@@ -1948,6 +1998,14 @@
         <w:pStyle w:val="Bibliography"/>
       </w:pPr>
       <w:r>
+        <w:t xml:space="preserve">Hanson B, Sugden A, Alberts B (2011) Making data maximally available. Science 331:649.</w:t>
+      </w:r>
+    </w:p>
+    <w:p>
+      <w:pPr>
+        <w:pStyle w:val="Bibliography"/>
+      </w:pPr>
+      <w:r>
         <w:t xml:space="preserve">Hughes L (2003) Climate change and Australia: trends, projections and impacts. Austral Ecology 28:423–443.</w:t>
       </w:r>
     </w:p>
@@ -1961,7 +2019,7 @@
       <w:r>
         <w:t xml:space="preserve"> </w:t>
       </w:r>
-      <w:hyperlink r:id="rId34">
+      <w:hyperlink r:id="rId36">
         <w:r>
           <w:rPr>
             <w:rStyle w:val="Hyperlink"/>
@@ -1986,7 +2044,7 @@
       <w:r>
         <w:t xml:space="preserve"> </w:t>
       </w:r>
-      <w:hyperlink r:id="rId35">
+      <w:hyperlink r:id="rId37">
         <w:r>
           <w:rPr>
             <w:rStyle w:val="Hyperlink"/>
@@ -2119,6 +2177,14 @@
       </w:pPr>
       <w:r>
         <w:t xml:space="preserve">Peltoniemi MS, Duursma RA, Medlyn BE (2012) Co-optimal distribution of leaf nitrogen and hydraulic conductance in plant canopies. Tree physiology 32:510–519.</w:t>
+      </w:r>
+    </w:p>
+    <w:p>
+      <w:pPr>
+        <w:pStyle w:val="Bibliography"/>
+      </w:pPr>
+      <w:r>
+        <w:t xml:space="preserve">Peng RD (2011) Reproducible research in computational science. Science (New York, Ny) 334:1226.</w:t>
       </w:r>
     </w:p>
     <w:p>
@@ -2611,7 +2677,7 @@
     </w:lvl>
   </w:abstractNum>
   <w:abstractNum w:abstractNumId="990">
-    <w:nsid w:val="dcefb961"/>
+    <w:nsid w:val="2298afca"/>
     <w:multiLevelType w:val="multilevel"/>
     <w:lvl w:ilvl="0">
       <w:numFmt w:val="bullet"/>

</xml_diff>

<commit_message>
these version of ch1/5/refernces are in draft 1
</commit_message>
<xml_diff>
--- a/markdown/chapter1.docx
+++ b/markdown/chapter1.docx
@@ -30,7 +30,7 @@
     </w:p>
     <w:p>
       <w:pPr>
-        <w:pStyle w:val="Heading2"/>
+        <w:pStyle w:val="Heading1"/>
       </w:pPr>
       <w:bookmarkStart w:id="21" w:name="overview"/>
       <w:bookmarkEnd w:id="21"/>
@@ -40,7 +40,7 @@
     </w:p>
     <w:p>
       <w:pPr>
-        <w:pStyle w:val="Heading3"/>
+        <w:pStyle w:val="Heading2"/>
       </w:pPr>
       <w:bookmarkStart w:id="22" w:name="resource-allocation-in-plants"/>
       <w:bookmarkEnd w:id="22"/>
@@ -2685,7 +2685,7 @@
     </w:lvl>
   </w:abstractNum>
   <w:abstractNum w:abstractNumId="990">
-    <w:nsid w:val="50057cc0"/>
+    <w:nsid w:val="bbf40522"/>
     <w:multiLevelType w:val="multilevel"/>
     <w:lvl w:ilvl="0">
       <w:numFmt w:val="bullet"/>

</xml_diff>

<commit_message>
new cite and thesis review edit in chapter 1
</commit_message>
<xml_diff>
--- a/markdown/chapter1.docx
+++ b/markdown/chapter1.docx
@@ -199,7 +199,16 @@
         <w:t xml:space="preserve">(Monsi and Saeki 2005)</w:t>
       </w:r>
       <w:r>
-        <w:t xml:space="preserve">. Resource availability, however, is rarely saturated in natural ecosystems. As a result, shifts in allocation of external resources and assimilated C to different tissue or ecosystem components can occur.</w:t>
+        <w:t xml:space="preserve">. Resource availability, however, is rarely saturated in natural ecosystems. For example, tree growth can be limited by the availability of carbon within the plant (carbon limitation) or by the tree’s ability to use available carbon via nutrient shortages</w:t>
+      </w:r>
+      <w:r>
+        <w:t xml:space="preserve"> </w:t>
+      </w:r>
+      <w:r>
+        <w:t xml:space="preserve">(Wiley and Helliker 2012)</w:t>
+      </w:r>
+      <w:r>
+        <w:t xml:space="preserve">. As a result, shifts in allocation of external resources and assimilated C to different tissue or ecosystem components can occur. Debate still exists regarding which of these limiting resources most strongly limit plant growth or how they regulate carbon availability.</w:t>
       </w:r>
     </w:p>
     <w:p>
@@ -521,7 +530,7 @@
         <w:t xml:space="preserve">(Klein and Hoch 2015)</w:t>
       </w:r>
       <w:r>
-        <w:t xml:space="preserve">.</w:t>
+        <w:t xml:space="preserve">. Improving our understanding of tree C allocation will require novel experimental infrastructure capable of quantifying net canopy photosynthesis and the fate of C into growth, storage and C loss pools.</w:t>
       </w:r>
     </w:p>
     <w:p>
@@ -1100,7 +1109,15 @@
         <w:t xml:space="preserve">(see Jifon and Syvertsen 2003, Tissue et al. 2006, Sellin and Lubenets 2010)</w:t>
       </w:r>
       <w:r>
-        <w:t xml:space="preserve">. As mesophyll conductance (g</w:t>
+        <w:t xml:space="preserve">.</w:t>
+      </w:r>
+    </w:p>
+    <w:p>
+      <w:pPr>
+        <w:pStyle w:val="BodyText"/>
+      </w:pPr>
+      <w:r>
+        <w:t xml:space="preserve">/ Additionally, mesophyll conductance (g</w:t>
       </w:r>
       <w:r>
         <w:rPr>
@@ -1216,7 +1233,40 @@
         <w:t xml:space="preserve"> </w:t>
       </w:r>
       <w:r>
-        <w:t xml:space="preserve">with light availability, N and water within canopies will require the integration of both physiological parameters in future experiments.</w:t>
+        <w:t xml:space="preserve">with light availability, N and water within canopies will require the integration of both physiological parameters in future experiments. Incorporation of g</w:t>
+      </w:r>
+      <w:r>
+        <w:rPr>
+          <w:vertAlign w:val="subscript"/>
+        </w:rPr>
+        <w:t xml:space="preserve">m</w:t>
+      </w:r>
+      <w:r>
+        <w:t xml:space="preserve"> </w:t>
+      </w:r>
+      <w:r>
+        <w:t xml:space="preserve">into process based tree growth models, similar to the progress made with g</w:t>
+      </w:r>
+      <w:r>
+        <w:rPr>
+          <w:vertAlign w:val="subscript"/>
+        </w:rPr>
+        <w:t xml:space="preserve">s</w:t>
+      </w:r>
+      <w:r>
+        <w:t xml:space="preserve">, should be made a priority. Whether the limitations of g</w:t>
+      </w:r>
+      <w:r>
+        <w:rPr>
+          <w:vertAlign w:val="subscript"/>
+        </w:rPr>
+        <w:t xml:space="preserve">m</w:t>
+      </w:r>
+      <w:r>
+        <w:t xml:space="preserve"> </w:t>
+      </w:r>
+      <w:r>
+        <w:t xml:space="preserve">on both leaf and canopy C gain can be parameterized accurately, however, has yet to be reported.</w:t>
       </w:r>
     </w:p>
     <w:p>
@@ -2497,6 +2547,14 @@
       </w:r>
       <w:r>
         <w:t xml:space="preserve">: variation between sun and shade leaves and due to free-air ozone fumigation. Environmental and Experimental Botany 59:130–138.</w:t>
+      </w:r>
+    </w:p>
+    <w:p>
+      <w:pPr>
+        <w:pStyle w:val="Bibliography"/>
+      </w:pPr>
+      <w:r>
+        <w:t xml:space="preserve">Wiley E, Helliker B (2012) A re-evaluation of carbon storage in trees lends greater support for carbon limitation to growth. New Phytologist 195:285–289.</w:t>
       </w:r>
     </w:p>
     <w:p>
@@ -2778,7 +2836,7 @@
     </w:lvl>
   </w:abstractNum>
   <w:abstractNum w:abstractNumId="990">
-    <w:nsid w:val="cd5f04a0"/>
+    <w:nsid w:val="d8536ab5"/>
     <w:multiLevelType w:val="multilevel"/>
     <w:lvl w:ilvl="0">
       <w:numFmt w:val="bullet"/>

</xml_diff>

<commit_message>
added thesis concept figure and caption in chapter 1 and thesis start rmd
</commit_message>
<xml_diff>
--- a/markdown/chapter1.docx
+++ b/markdown/chapter1.docx
@@ -1911,10 +1911,72 @@
     </w:p>
     <w:p>
       <w:pPr>
+        <w:pStyle w:val="BodyText"/>
+      </w:pPr>
+      <w:r>
+        <w:br w:type="textWrapping"/>
+      </w:r>
+      <w:r>
+        <w:drawing>
+          <wp:inline>
+            <wp:extent cx="5422900" cy="3249227"/>
+            <wp:effectExtent b="0" l="0" r="0" t="0"/>
+            <wp:docPr descr="" id="1" name="Picture"/>
+            <a:graphic>
+              <a:graphicData uri="http://schemas.openxmlformats.org/drawingml/2006/picture">
+                <pic:pic>
+                  <pic:nvPicPr>
+                    <pic:cNvPr descr="chapter1_files/figure-docx/concept-1.png" id="0" name="Picture"/>
+                    <pic:cNvPicPr>
+                      <a:picLocks noChangeArrowheads="1" noChangeAspect="1"/>
+                    </pic:cNvPicPr>
+                  </pic:nvPicPr>
+                  <pic:blipFill>
+                    <a:blip r:embed="rId33"/>
+                    <a:stretch>
+                      <a:fillRect/>
+                    </a:stretch>
+                  </pic:blipFill>
+                  <pic:spPr bwMode="auto">
+                    <a:xfrm>
+                      <a:off x="0" y="0"/>
+                      <a:ext cx="5422900" cy="3249227"/>
+                    </a:xfrm>
+                    <a:prstGeom prst="rect">
+                      <a:avLst/>
+                    </a:prstGeom>
+                    <a:noFill/>
+                    <a:ln w="9525">
+                      <a:noFill/>
+                      <a:headEnd/>
+                      <a:tailEnd/>
+                    </a:ln>
+                  </pic:spPr>
+                </pic:pic>
+              </a:graphicData>
+            </a:graphic>
+          </wp:inline>
+        </w:drawing>
+      </w:r>
+      <w:r>
+        <w:br w:type="textWrapping"/>
+      </w:r>
+      <w:r>
+        <w:rPr>
+          <w:b/>
+        </w:rPr>
+        <w:t xml:space="preserve">Figure 1.1</w:t>
+      </w:r>
+      <w:r>
+        <w:t xml:space="preserve">. Each main thesis question linked to individual experiments designed to address current knowledge gaps. Experiment 1 was conducted with a novel field-based seedlings container study, while experiments 2 and 3 occured in the Whole Tree Chamber experimental system.</w:t>
+      </w:r>
+    </w:p>
+    <w:p>
+      <w:pPr>
         <w:pStyle w:val="Heading1"/>
       </w:pPr>
-      <w:bookmarkStart w:id="33" w:name="reproducible-research"/>
-      <w:bookmarkEnd w:id="33"/>
+      <w:bookmarkStart w:id="34" w:name="reproducible-research"/>
+      <w:bookmarkEnd w:id="34"/>
       <w:r>
         <w:t xml:space="preserve">1.5 Reproducible Research</w:t>
       </w:r>
@@ -1959,7 +2021,7 @@
       <w:r>
         <w:t xml:space="preserve"> </w:t>
       </w:r>
-      <w:hyperlink r:id="rId34">
+      <w:hyperlink r:id="rId35">
         <w:r>
           <w:rPr>
             <w:rStyle w:val="Hyperlink"/>
@@ -1975,8 +2037,8 @@
       <w:pPr>
         <w:pStyle w:val="Heading1"/>
       </w:pPr>
-      <w:bookmarkStart w:id="35" w:name="references"/>
-      <w:bookmarkEnd w:id="35"/>
+      <w:bookmarkStart w:id="36" w:name="references"/>
+      <w:bookmarkEnd w:id="36"/>
       <w:r>
         <w:t xml:space="preserve">References</w:t>
       </w:r>
@@ -2151,7 +2213,7 @@
       <w:r>
         <w:t xml:space="preserve"> </w:t>
       </w:r>
-      <w:hyperlink r:id="rId36">
+      <w:hyperlink r:id="rId37">
         <w:r>
           <w:rPr>
             <w:rStyle w:val="Hyperlink"/>
@@ -2176,7 +2238,7 @@
       <w:r>
         <w:t xml:space="preserve"> </w:t>
       </w:r>
-      <w:hyperlink r:id="rId37">
+      <w:hyperlink r:id="rId38">
         <w:r>
           <w:rPr>
             <w:rStyle w:val="Hyperlink"/>
@@ -2373,7 +2435,7 @@
       <w:r>
         <w:t xml:space="preserve"> </w:t>
       </w:r>
-      <w:hyperlink r:id="rId38">
+      <w:hyperlink r:id="rId39">
         <w:r>
           <w:rPr>
             <w:rStyle w:val="Hyperlink"/>
@@ -2836,7 +2898,7 @@
     </w:lvl>
   </w:abstractNum>
   <w:abstractNum w:abstractNumId="990">
-    <w:nsid w:val="d8536ab5"/>
+    <w:nsid w:val="8c1d0247"/>
     <w:multiLevelType w:val="multilevel"/>
     <w:lvl w:ilvl="0">
       <w:numFmt w:val="bullet"/>

</xml_diff>

<commit_message>
new paragraph on climate change and C allocation
</commit_message>
<xml_diff>
--- a/markdown/chapter1.docx
+++ b/markdown/chapter1.docx
@@ -112,7 +112,28 @@
         <w:t xml:space="preserve"> </w:t>
       </w:r>
       <w:r>
-        <w:t xml:space="preserve">(Körner 2006, Fourcaud et al. 2008)</w:t>
+        <w:t xml:space="preserve">(</w:t>
+      </w:r>
+      <w:r>
+        <w:rPr>
+          <w:b/>
+        </w:rPr>
+        <w:t xml:space="preserve">???</w:t>
+      </w:r>
+      <w:r>
+        <w:t xml:space="preserve">,</w:t>
+      </w:r>
+      <w:r>
+        <w:t xml:space="preserve"> </w:t>
+      </w:r>
+      <w:r>
+        <w:rPr>
+          <w:b/>
+        </w:rPr>
+        <w:t xml:space="preserve">???</w:t>
+      </w:r>
+      <w:r>
+        <w:t xml:space="preserve">)</w:t>
       </w:r>
       <w:r>
         <w:t xml:space="preserve">. Gaining an understanding of the sensitivity of these processes to environmental change is crucial for predicting future terrestrial C cycling</w:t>
@@ -157,7 +178,16 @@
         <w:t xml:space="preserve"> </w:t>
       </w:r>
       <w:r>
-        <w:t xml:space="preserve">(Bloom et al. 1985)</w:t>
+        <w:t xml:space="preserve">(</w:t>
+      </w:r>
+      <w:r>
+        <w:rPr>
+          <w:b/>
+        </w:rPr>
+        <w:t xml:space="preserve">???</w:t>
+      </w:r>
+      <w:r>
+        <w:t xml:space="preserve">)</w:t>
       </w:r>
       <w:r>
         <w:t xml:space="preserve">. The two critical assumptions of allocation theory are that the resource in question is in fixed supply and that allocation among competing functions is mutually exclusive</w:t>
@@ -187,7 +217,16 @@
         <w:t xml:space="preserve"> </w:t>
       </w:r>
       <w:r>
-        <w:t xml:space="preserve">(Shipley and Meziane 2002)</w:t>
+        <w:t xml:space="preserve">(</w:t>
+      </w:r>
+      <w:r>
+        <w:rPr>
+          <w:b/>
+        </w:rPr>
+        <w:t xml:space="preserve">???</w:t>
+      </w:r>
+      <w:r>
+        <w:t xml:space="preserve">)</w:t>
       </w:r>
       <w:r>
         <w:t xml:space="preserve">. In resource-saturated environments plants should maximize growth by allocating resources to support leaf growth to increase C acquisition</w:t>
@@ -196,7 +235,16 @@
         <w:t xml:space="preserve"> </w:t>
       </w:r>
       <w:r>
-        <w:t xml:space="preserve">(Monsi and Saeki 2005)</w:t>
+        <w:t xml:space="preserve">(</w:t>
+      </w:r>
+      <w:r>
+        <w:rPr>
+          <w:b/>
+        </w:rPr>
+        <w:t xml:space="preserve">???</w:t>
+      </w:r>
+      <w:r>
+        <w:t xml:space="preserve">)</w:t>
       </w:r>
       <w:r>
         <w:t xml:space="preserve">. Resource availability, however, is rarely saturated in natural ecosystems. For example, tree growth can be limited by the availability of carbon within the plant (carbon limitation) or by the tree’s ability to use available carbon via nutrient shortages</w:t>
@@ -225,7 +273,16 @@
         <w:t xml:space="preserve"> </w:t>
       </w:r>
       <w:r>
-        <w:t xml:space="preserve">(Davidson 1969)</w:t>
+        <w:t xml:space="preserve">(</w:t>
+      </w:r>
+      <w:r>
+        <w:rPr>
+          <w:b/>
+        </w:rPr>
+        <w:t xml:space="preserve">???</w:t>
+      </w:r>
+      <w:r>
+        <w:t xml:space="preserve">)</w:t>
       </w:r>
       <w:r>
         <w:t xml:space="preserve">. This functional equilibrium between tissues can then be adaptive if conditions limit</w:t>
@@ -256,7 +313,16 @@
         <w:t xml:space="preserve"> </w:t>
       </w:r>
       <w:r>
-        <w:t xml:space="preserve">(Cannell et al. 1985)</w:t>
+        <w:t xml:space="preserve">(</w:t>
+      </w:r>
+      <w:r>
+        <w:rPr>
+          <w:b/>
+        </w:rPr>
+        <w:t xml:space="preserve">???</w:t>
+      </w:r>
+      <w:r>
+        <w:t xml:space="preserve">)</w:t>
       </w:r>
       <w:r>
         <w:t xml:space="preserve">, such that plants should allocate resources to the organ that is capturing the resource most limiting growth</w:t>
@@ -265,7 +331,16 @@
         <w:t xml:space="preserve"> </w:t>
       </w:r>
       <w:r>
-        <w:t xml:space="preserve">(Shipley and Meziane 2002)</w:t>
+        <w:t xml:space="preserve">(</w:t>
+      </w:r>
+      <w:r>
+        <w:rPr>
+          <w:b/>
+        </w:rPr>
+        <w:t xml:space="preserve">???</w:t>
+      </w:r>
+      <w:r>
+        <w:t xml:space="preserve">)</w:t>
       </w:r>
       <w:r>
         <w:t xml:space="preserve">. Changes in plant resource allocation are also theorized to be a function of allometric trajectories of plant development, independent of changes in nutrient supply</w:t>
@@ -274,7 +349,16 @@
         <w:t xml:space="preserve"> </w:t>
       </w:r>
       <w:r>
-        <w:t xml:space="preserve">(Müller et al. 2000)</w:t>
+        <w:t xml:space="preserve">(</w:t>
+      </w:r>
+      <w:r>
+        <w:rPr>
+          <w:b/>
+        </w:rPr>
+        <w:t xml:space="preserve">???</w:t>
+      </w:r>
+      <w:r>
+        <w:t xml:space="preserve">)</w:t>
       </w:r>
       <w:r>
         <w:t xml:space="preserve">. In this strategy, investment into leaf mass increases with both stems and root, but not proportionally, as a greater allocation of biomass to the stem exists as a simple function of plant size</w:t>
@@ -319,7 +403,16 @@
         <w:t xml:space="preserve"> </w:t>
       </w:r>
       <w:r>
-        <w:t xml:space="preserve">(Monsi and Saeki 2005)</w:t>
+        <w:t xml:space="preserve">(</w:t>
+      </w:r>
+      <w:r>
+        <w:rPr>
+          <w:b/>
+        </w:rPr>
+        <w:t xml:space="preserve">???</w:t>
+      </w:r>
+      <w:r>
+        <w:t xml:space="preserve">)</w:t>
       </w:r>
       <w:r>
         <w:t xml:space="preserve">. Leaf photosynthesis responds strongly and non-linearly to irradiance</w:t>
@@ -328,7 +421,16 @@
         <w:t xml:space="preserve"> </w:t>
       </w:r>
       <w:r>
-        <w:t xml:space="preserve">(Evans 1995)</w:t>
+        <w:t xml:space="preserve">(</w:t>
+      </w:r>
+      <w:r>
+        <w:rPr>
+          <w:b/>
+        </w:rPr>
+        <w:t xml:space="preserve">???</w:t>
+      </w:r>
+      <w:r>
+        <w:t xml:space="preserve">)</w:t>
       </w:r>
       <w:r>
         <w:t xml:space="preserve">. As costs and limitations of light harvesting prevent plants from exposing all leaves to full sun</w:t>
@@ -337,7 +439,16 @@
         <w:t xml:space="preserve"> </w:t>
       </w:r>
       <w:r>
-        <w:t xml:space="preserve">(Niinemets 2010)</w:t>
+        <w:t xml:space="preserve">(</w:t>
+      </w:r>
+      <w:r>
+        <w:rPr>
+          <w:b/>
+        </w:rPr>
+        <w:t xml:space="preserve">???</w:t>
+      </w:r>
+      <w:r>
+        <w:t xml:space="preserve">)</w:t>
       </w:r>
       <w:r>
         <w:t xml:space="preserve">, it follows that a substantial portion of canopy C assimilation should occur in leaves with the highest exposure to light. Consequently, the distributions of resources required for</w:t>
@@ -368,7 +479,16 @@
         <w:t xml:space="preserve"> </w:t>
       </w:r>
       <w:r>
-        <w:t xml:space="preserve">(Field and Mooney 1986)</w:t>
+        <w:t xml:space="preserve">(</w:t>
+      </w:r>
+      <w:r>
+        <w:rPr>
+          <w:b/>
+        </w:rPr>
+        <w:t xml:space="preserve">???</w:t>
+      </w:r>
+      <w:r>
+        <w:t xml:space="preserve">)</w:t>
       </w:r>
       <w:r>
         <w:t xml:space="preserve">, a larger investment in N to the upper canopy should yield a larger return from whole canopy C assimilation</w:t>
@@ -377,7 +497,16 @@
         <w:t xml:space="preserve"> </w:t>
       </w:r>
       <w:r>
-        <w:t xml:space="preserve">(Ellsworth and Reich 1993)</w:t>
+        <w:t xml:space="preserve">(</w:t>
+      </w:r>
+      <w:r>
+        <w:rPr>
+          <w:b/>
+        </w:rPr>
+        <w:t xml:space="preserve">???</w:t>
+      </w:r>
+      <w:r>
+        <w:t xml:space="preserve">)</w:t>
       </w:r>
       <w:r>
         <w:t xml:space="preserve">. The supply of water also imposes limits photosynthetic C gain through direct limitations on leaf level physiology. The stomatal resistance to CO</w:t>
@@ -398,7 +527,16 @@
         <w:t xml:space="preserve"> </w:t>
       </w:r>
       <w:r>
-        <w:t xml:space="preserve">(Farquhar and Sharkey 1982)</w:t>
+        <w:t xml:space="preserve">(</w:t>
+      </w:r>
+      <w:r>
+        <w:rPr>
+          <w:b/>
+        </w:rPr>
+        <w:t xml:space="preserve">???</w:t>
+      </w:r>
+      <w:r>
+        <w:t xml:space="preserve">)</w:t>
       </w:r>
       <w:r>
         <w:t xml:space="preserve"> </w:t>
@@ -410,7 +548,28 @@
         <w:t xml:space="preserve"> </w:t>
       </w:r>
       <w:r>
-        <w:t xml:space="preserve">(Sellin et al. 2008, Niinemets 2012)</w:t>
+        <w:t xml:space="preserve">(</w:t>
+      </w:r>
+      <w:r>
+        <w:rPr>
+          <w:b/>
+        </w:rPr>
+        <w:t xml:space="preserve">???</w:t>
+      </w:r>
+      <w:r>
+        <w:t xml:space="preserve">,</w:t>
+      </w:r>
+      <w:r>
+        <w:t xml:space="preserve"> </w:t>
+      </w:r>
+      <w:r>
+        <w:rPr>
+          <w:b/>
+        </w:rPr>
+        <w:t xml:space="preserve">???</w:t>
+      </w:r>
+      <w:r>
+        <w:t xml:space="preserve">)</w:t>
       </w:r>
       <w:r>
         <w:t xml:space="preserve">. Thus, photosynthetic N investment in the upper canopy will be ineffective in enhancing</w:t>
@@ -441,7 +600,19 @@
         <w:t xml:space="preserve"> </w:t>
       </w:r>
       <w:r>
-        <w:t xml:space="preserve">(Niinemets 2012, Peltoniemi et al. 2012)</w:t>
+        <w:t xml:space="preserve">(Peltoniemi et al. 2012,</w:t>
+      </w:r>
+      <w:r>
+        <w:t xml:space="preserve"> </w:t>
+      </w:r>
+      <w:r>
+        <w:rPr>
+          <w:b/>
+        </w:rPr>
+        <w:t xml:space="preserve">???</w:t>
+      </w:r>
+      <w:r>
+        <w:t xml:space="preserve">)</w:t>
       </w:r>
       <w:r>
         <w:t xml:space="preserve">. Overall, the allocation of soil resources within the canopy constrains leaf physiology and photosynthetic capacity, thereby regulating the efficiency of CO</w:t>
@@ -489,7 +660,16 @@
         <w:t xml:space="preserve"> </w:t>
       </w:r>
       <w:r>
-        <w:t xml:space="preserve">(Fatichi et al. 2014)</w:t>
+        <w:t xml:space="preserve">(</w:t>
+      </w:r>
+      <w:r>
+        <w:rPr>
+          <w:b/>
+        </w:rPr>
+        <w:t xml:space="preserve">???</w:t>
+      </w:r>
+      <w:r>
+        <w:t xml:space="preserve">)</w:t>
       </w:r>
       <w:r>
         <w:t xml:space="preserve">. Additionally, imbalances between source and sink activity can lead to investment into carbohydrate synthesis as a transient C storage sink</w:t>
@@ -498,7 +678,16 @@
         <w:t xml:space="preserve"> </w:t>
       </w:r>
       <w:r>
-        <w:t xml:space="preserve">(Paul and Foyer 2001)</w:t>
+        <w:t xml:space="preserve">(</w:t>
+      </w:r>
+      <w:r>
+        <w:rPr>
+          <w:b/>
+        </w:rPr>
+        <w:t xml:space="preserve">???</w:t>
+      </w:r>
+      <w:r>
+        <w:t xml:space="preserve">)</w:t>
       </w:r>
       <w:r>
         <w:t xml:space="preserve">.</w:t>
@@ -518,7 +707,28 @@
         <w:t xml:space="preserve"> </w:t>
       </w:r>
       <w:r>
-        <w:t xml:space="preserve">(Kozlowski 1992, Lacointe 2000)</w:t>
+        <w:t xml:space="preserve">(</w:t>
+      </w:r>
+      <w:r>
+        <w:rPr>
+          <w:b/>
+        </w:rPr>
+        <w:t xml:space="preserve">???</w:t>
+      </w:r>
+      <w:r>
+        <w:t xml:space="preserve">,</w:t>
+      </w:r>
+      <w:r>
+        <w:t xml:space="preserve"> </w:t>
+      </w:r>
+      <w:r>
+        <w:rPr>
+          <w:b/>
+        </w:rPr>
+        <w:t xml:space="preserve">???</w:t>
+      </w:r>
+      <w:r>
+        <w:t xml:space="preserve">)</w:t>
       </w:r>
       <w:r>
         <w:t xml:space="preserve">. In response to changing environmental conditions, however, trees may adaptively shift tissue C allocation to balance growth, storage and C loss. Due to conservation of mass, it is conceivably possible to track photosynthates from leaf C uptake to their eventual destination in above and belowground pools. Although mass balance approaches can be used to quantitatively assess tree C allocation, few studies so far have been able to provide direct empirical measurements of C allocation among component pools</w:t>
@@ -531,6 +741,74 @@
       </w:r>
       <w:r>
         <w:t xml:space="preserve">. Improving our understanding of tree C allocation will require novel experimental infrastructure capable of quantifying net canopy photosynthesis and the fate of C into growth, storage and C loss pools.</w:t>
+      </w:r>
+    </w:p>
+    <w:p>
+      <w:pPr>
+        <w:pStyle w:val="BodyText"/>
+      </w:pPr>
+      <w:r>
+        <w:br w:type="textWrapping"/>
+      </w:r>
+      <w:r>
+        <w:t xml:space="preserve">Tree C allocation strategies drive acquisition of the essential resources (light, nutrients and water) that limit forest productivity</w:t>
+      </w:r>
+      <w:r>
+        <w:t xml:space="preserve"> </w:t>
+      </w:r>
+      <w:r>
+        <w:t xml:space="preserve">(Litton et al. 2007)</w:t>
+      </w:r>
+      <w:r>
+        <w:t xml:space="preserve">. Thus, understanding potential shifts in plant C allocation are necessary to understand the consequences of climate change on vegetation</w:t>
+      </w:r>
+      <w:r>
+        <w:t xml:space="preserve"> </w:t>
+      </w:r>
+      <w:r>
+        <w:t xml:space="preserve">(Sevanto and Dickman 2015)</w:t>
+      </w:r>
+      <w:r>
+        <w:t xml:space="preserve">. In a higher CO</w:t>
+      </w:r>
+      <w:r>
+        <w:rPr>
+          <w:vertAlign w:val="subscript"/>
+        </w:rPr>
+        <w:t xml:space="preserve">2</w:t>
+      </w:r>
+      <w:r>
+        <w:t xml:space="preserve"> </w:t>
+      </w:r>
+      <w:r>
+        <w:t xml:space="preserve">vegetation may increase C storage, but predictions of the change in C storage depend on how allocation processes are represented</w:t>
+      </w:r>
+      <w:r>
+        <w:t xml:space="preserve"> </w:t>
+      </w:r>
+      <w:r>
+        <w:t xml:space="preserve">(De Kauwe et al. 2014)</w:t>
+      </w:r>
+      <w:r>
+        <w:t xml:space="preserve">. Under climate warming enhanced growth is expected though increases in C allocation aboveground to leaves and shoots, which may vary by plant functional type</w:t>
+      </w:r>
+      <w:r>
+        <w:t xml:space="preserve"> </w:t>
+      </w:r>
+      <w:r>
+        <w:t xml:space="preserve">(Way and Oren 2010)</w:t>
+      </w:r>
+      <w:r>
+        <w:t xml:space="preserve">. In drought scenarios, increases in C allocation to storage and are expected in order provide hydraulic safety margins</w:t>
+      </w:r>
+      <w:r>
+        <w:t xml:space="preserve"> </w:t>
+      </w:r>
+      <w:r>
+        <w:t xml:space="preserve">(McDowell et al. 2011, Epron et al. 2012, Sala et al. 2012)</w:t>
+      </w:r>
+      <w:r>
+        <w:t xml:space="preserve">. However, the degree to which these expected outcomes are affected by interactions between these climate change factors is still largely unknown. For Australian forests, which are characterized by relatively poor resource availability, investigation of C allocation patterns will be essential to predict the susceptibility of these ecosystems to changing climates.</w:t>
       </w:r>
     </w:p>
     <w:p>
@@ -768,7 +1046,16 @@
         <w:t xml:space="preserve"> </w:t>
       </w:r>
       <w:r>
-        <w:t xml:space="preserve">(Poorter et al. 2015)</w:t>
+        <w:t xml:space="preserve">(</w:t>
+      </w:r>
+      <w:r>
+        <w:rPr>
+          <w:b/>
+        </w:rPr>
+        <w:t xml:space="preserve">???</w:t>
+      </w:r>
+      <w:r>
+        <w:t xml:space="preserve">)</w:t>
       </w:r>
       <w:r>
         <w:t xml:space="preserve">. This dynamic C allocation includes not only tree parts such as leaves, stems and roots but also respiration, exudation, turnover and transient C storage pools. As C allocation integrates all of these processes, it is extremely difficult using current methods to assess C allocation in whole trees. Disentangling the effects of resource supply on plant C allocation patterns is often assessed across “snapshots” in time, which should be done with caution</w:t>
@@ -786,7 +1073,28 @@
         <w:t xml:space="preserve"> </w:t>
       </w:r>
       <w:r>
-        <w:t xml:space="preserve">(Müller et al. 2000, Poorter et al. 2015)</w:t>
+        <w:t xml:space="preserve">(</w:t>
+      </w:r>
+      <w:r>
+        <w:rPr>
+          <w:b/>
+        </w:rPr>
+        <w:t xml:space="preserve">???</w:t>
+      </w:r>
+      <w:r>
+        <w:t xml:space="preserve">,</w:t>
+      </w:r>
+      <w:r>
+        <w:t xml:space="preserve"> </w:t>
+      </w:r>
+      <w:r>
+        <w:rPr>
+          <w:b/>
+        </w:rPr>
+        <w:t xml:space="preserve">???</w:t>
+      </w:r>
+      <w:r>
+        <w:t xml:space="preserve">)</w:t>
       </w:r>
       <w:r>
         <w:t xml:space="preserve">. Additionally, supplies of light and soil resources fluctuate continuously, making equilibrium with C allocation at any “snapshot” highly unlikely</w:t>
@@ -795,7 +1103,16 @@
         <w:t xml:space="preserve"> </w:t>
       </w:r>
       <w:r>
-        <w:t xml:space="preserve">(Shipley and Meziane 2002)</w:t>
+        <w:t xml:space="preserve">(</w:t>
+      </w:r>
+      <w:r>
+        <w:rPr>
+          <w:b/>
+        </w:rPr>
+        <w:t xml:space="preserve">???</w:t>
+      </w:r>
+      <w:r>
+        <w:t xml:space="preserve">)</w:t>
       </w:r>
       <w:r>
         <w:t xml:space="preserve">.</w:t>
@@ -914,7 +1231,19 @@
         <w:t xml:space="preserve"> </w:t>
       </w:r>
       <w:r>
-        <w:t xml:space="preserve">(Sweet and Wareing 1966, Körner 2013)</w:t>
+        <w:t xml:space="preserve">(Sweet and Wareing 1966,</w:t>
+      </w:r>
+      <w:r>
+        <w:t xml:space="preserve"> </w:t>
+      </w:r>
+      <w:r>
+        <w:rPr>
+          <w:b/>
+        </w:rPr>
+        <w:t xml:space="preserve">???</w:t>
+      </w:r>
+      <w:r>
+        <w:t xml:space="preserve">)</w:t>
       </w:r>
       <w:r>
         <w:t xml:space="preserve">. To date studies manipulating either source activity (CO</w:t>
@@ -971,7 +1300,19 @@
         <w:t xml:space="preserve"> </w:t>
       </w:r>
       <w:r>
-        <w:t xml:space="preserve">(Niinemets 2012, Peltoniemi et al. 2012)</w:t>
+        <w:t xml:space="preserve">(Peltoniemi et al. 2012,</w:t>
+      </w:r>
+      <w:r>
+        <w:t xml:space="preserve"> </w:t>
+      </w:r>
+      <w:r>
+        <w:rPr>
+          <w:b/>
+        </w:rPr>
+        <w:t xml:space="preserve">???</w:t>
+      </w:r>
+      <w:r>
+        <w:t xml:space="preserve">)</w:t>
       </w:r>
       <w:r>
         <w:t xml:space="preserve">. Whether insufficient hydraulic supply results in the observed sub-optimal canopy N gradients has yet to be empirically tested. Assessing leaf C gain as a function of light availability is also made difficult by frequent light fluctuations within a canopy, via sunflecks. Sunflecks cause temporal variation in PPFD that is not usually taken into account when considering what is optimal for a plant in terms of distributing resources along a gradient of light availability.</w:t>
@@ -1968,7 +2309,7 @@
         <w:t xml:space="preserve">Figure 1.1</w:t>
       </w:r>
       <w:r>
-        <w:t xml:space="preserve">. Each main thesis question linked to individual experiments designed to address current knowledge gaps. Experiment 1 was conducted with a novel field-based seedlings container study, while experiments 2 and 3 occured in the Whole Tree Chamber experimental system.</w:t>
+        <w:t xml:space="preserve">. Each main thesis question linked to individual experiments designed to address current knowledge gaps. Experiment 1 was conducted with a novel field-based seedlings container study, while experiments 2 and 3 occurred in the Whole Tree Chamber experimental system.</w:t>
       </w:r>
     </w:p>
     <w:p>
@@ -2010,7 +2351,16 @@
         <w:t xml:space="preserve"> </w:t>
       </w:r>
       <w:r>
-        <w:t xml:space="preserve">(R Development Core Team 2011)</w:t>
+        <w:t xml:space="preserve">(</w:t>
+      </w:r>
+      <w:r>
+        <w:rPr>
+          <w:b/>
+        </w:rPr>
+        <w:t xml:space="preserve">???</w:t>
+      </w:r>
+      <w:r>
+        <w:t xml:space="preserve">)</w:t>
       </w:r>
       <w:r>
         <w:t xml:space="preserve"> </w:t>
@@ -2048,7 +2398,7 @@
         <w:pStyle w:val="Bibliography"/>
       </w:pPr>
       <w:r>
-        <w:t xml:space="preserve">Bazzaz FA, Ackerly DD, Reekie EG (2000) Reproductive allocation in plants. Seeds: the ecology of regeneration in plant communities:1–29.</w:t>
+        <w:t xml:space="preserve">Bazzaz FA, Ackerly DD, Reekie EG (2000) Reproductive allocation in plants. In: Seeds: The ecology of regeneration in plant communities. Elsevier Academic Press, Cambridge, Massachusetts, pp 1–29.</w:t>
       </w:r>
     </w:p>
     <w:p>
@@ -2056,7 +2406,7 @@
         <w:pStyle w:val="Bibliography"/>
       </w:pPr>
       <w:r>
-        <w:t xml:space="preserve">Bloom AJ, Chapin FS, Mooney HA (1985) Resource limitation in plants–an economic analogy. Annual review of Ecology and Systematics:363–392.</w:t>
+        <w:t xml:space="preserve">Boland DJ, Brooker MIH, Chippendale GM, Hall N, Hyland BPM, Johnston RD, Kleinig DA, McDonald MW, Turner JD (2006) Forest trees of Australia. CSIRO publishing, Collingwood, Victoria.</w:t>
       </w:r>
     </w:p>
     <w:p>
@@ -2064,7 +2414,7 @@
         <w:pStyle w:val="Bibliography"/>
       </w:pPr>
       <w:r>
-        <w:t xml:space="preserve">Boland DJ, Brooker MIH, Chippendale GM, Hall N, Hyland BPM, Johnston RD, Kleinig DA, McDonald MW, Turner JD (2006) Forest trees of Australia. CSIRO publishing.</w:t>
+        <w:t xml:space="preserve">Booth TH (2013) Eucalypt plantations and climate change. Forest Ecology and Management 301:28–34.</w:t>
       </w:r>
     </w:p>
     <w:p>
@@ -2072,7 +2422,7 @@
         <w:pStyle w:val="Bibliography"/>
       </w:pPr>
       <w:r>
-        <w:t xml:space="preserve">Booth TH (2013) Eucalypt plantations and climate change. Forest Ecology and Management 301:28–34.</w:t>
+        <w:t xml:space="preserve">Byrne M, Prober S, McLean E, Steane D, Stock W, Potts B, Vaillancourt R (2013) Adaptation to climate in widespread eucalypt species. Gold Coast: National Climate Change Adaptation Research Facility</w:t>
       </w:r>
     </w:p>
     <w:p>
@@ -2080,7 +2430,7 @@
         <w:pStyle w:val="Bibliography"/>
       </w:pPr>
       <w:r>
-        <w:t xml:space="preserve">Byrne M, Prober S, McLean E, Steane D, Stock W, Potts B, Vaillancourt R (2013) Adaptation to climate in widespread eucalypt species. Gold Coast: National Climate Change Adaptation Research Facility</w:t>
+        <w:t xml:space="preserve">De Kauwe MG, Medlyn BE, Zaehle S, Walker AP, Dietze MC, Wang Y-P, Luo Y, Jain AK, El-Masri B, Hickler T, Others (2014) Where does the carbon go? A model–data intercomparison of vegetation carbon allocation and turnover processes at two temperate forest free-air CO_2 enrichment sites. New Phytologist 203:883–899.</w:t>
       </w:r>
     </w:p>
     <w:p>
@@ -2088,7 +2438,7 @@
         <w:pStyle w:val="Bibliography"/>
       </w:pPr>
       <w:r>
-        <w:t xml:space="preserve">Cannell MGR, Jackson JE, Others (1985) Attributes of trees as crop plants. Institute of Terrestrial Ecology.</w:t>
+        <w:t xml:space="preserve">Epron D, Nouvellon Y, Ryan MG (2012) Introduction to the invited issue on carbon allocation of trees and forests. Tree Physiology 32:639–643.</w:t>
       </w:r>
     </w:p>
     <w:p>
@@ -2096,7 +2446,7 @@
         <w:pStyle w:val="Bibliography"/>
       </w:pPr>
       <w:r>
-        <w:t xml:space="preserve">Davidson RL (1969) Effect of root/leaf temperature differentials on root/shoot ratios in some pasture grasses and clover. Annals of Botany 33:561–569.</w:t>
+        <w:t xml:space="preserve">Franklin O, Johansson J, Dewar RC, Dieckmann U, McMurtrie RE, Brännström Å, Dybzinski R (2012) Modeling carbon allocation in trees: a search for principles. Tree Physiology 32:648–666.</w:t>
       </w:r>
     </w:p>
     <w:p>
@@ -2104,7 +2454,7 @@
         <w:pStyle w:val="Bibliography"/>
       </w:pPr>
       <w:r>
-        <w:t xml:space="preserve">De Kauwe MG, Medlyn BE, Zaehle S, Walker AP, Dietze MC, Wang Y-P, Luo Y, Jain AK, El-Masri B, Hickler T, Others (2014) Where does the carbon go? A model–data intercomparison of vegetation carbon allocation and turnover processes at two temperate forest free-air CO_2 enrichment sites. New Phytologist 203:883–899.</w:t>
+        <w:t xml:space="preserve">Friedlingstein P, Joel G, Field CB, Fung IY (1999) Toward an allocation scheme for global terrestrial carbon models. Global Change Biology 5:755–770.</w:t>
       </w:r>
     </w:p>
     <w:p>
@@ -2112,7 +2462,7 @@
         <w:pStyle w:val="Bibliography"/>
       </w:pPr>
       <w:r>
-        <w:t xml:space="preserve">Ellsworth DS, Reich PB (1993) Canopy structure and vertical patterns of photosynthesis and related leaf traits in a deciduous forest. Oecologia 96:169–178.</w:t>
+        <w:t xml:space="preserve">Gough CM, Vogel CS, Schmid HP, Su H-B, Curtis PS (2008) Multi-year convergence of biometric and meteorological estimates of forest carbon storage. Agricultural and Forest Meteorology 148:158–170.</w:t>
       </w:r>
     </w:p>
     <w:p>
@@ -2120,71 +2470,7 @@
         <w:pStyle w:val="Bibliography"/>
       </w:pPr>
       <w:r>
-        <w:t xml:space="preserve">Evans JR (1995) Carbon fixation profiles do reflect light absorption profiles in leaves. Functional Plant Biology 22:865–873.</w:t>
-      </w:r>
-    </w:p>
-    <w:p>
-      <w:pPr>
-        <w:pStyle w:val="Bibliography"/>
-      </w:pPr>
-      <w:r>
-        <w:t xml:space="preserve">Farquhar GD, Sharkey TD (1982) Stomatal conductance and photosynthesis. Annual review of plant physiology 33:317–345.</w:t>
-      </w:r>
-    </w:p>
-    <w:p>
-      <w:pPr>
-        <w:pStyle w:val="Bibliography"/>
-      </w:pPr>
-      <w:r>
-        <w:t xml:space="preserve">Fatichi S, Leuzinger S, Körner C (2014) Moving beyond photosynthesis: from carbon source to sink-driven vegetation modeling. New Phytologist 201:1086–1095.</w:t>
-      </w:r>
-    </w:p>
-    <w:p>
-      <w:pPr>
-        <w:pStyle w:val="Bibliography"/>
-      </w:pPr>
-      <w:r>
-        <w:t xml:space="preserve">Field CH, Mooney HA (1986) Photosynthesis–nitrogen relationship in wild plants. In: On the economy of plant form and function: Proceedings of the sixth maria moors cabot symposium,‘ evolutionary constraints on primary productivity, adaptive patterns of energy capture in plants,’ harvard forest, august 1983.</w:t>
-      </w:r>
-    </w:p>
-    <w:p>
-      <w:pPr>
-        <w:pStyle w:val="Bibliography"/>
-      </w:pPr>
-      <w:r>
-        <w:t xml:space="preserve">Fourcaud T, Zhang X, Stokes A, Lambers H, Körner C (2008) Plant growth modelling and applications: the increasing importance of plant architecture in growth models. Annals of Botany 101:1053–1063.</w:t>
-      </w:r>
-    </w:p>
-    <w:p>
-      <w:pPr>
-        <w:pStyle w:val="Bibliography"/>
-      </w:pPr>
-      <w:r>
-        <w:t xml:space="preserve">Franklin O, Johansson J, Dewar RC, Dieckmann U, McMurtrie RE, Brännström Å, Dybzinski R (2012) Modeling carbon allocation in trees: a search for principles. Tree Physiology 32:648–666.</w:t>
-      </w:r>
-    </w:p>
-    <w:p>
-      <w:pPr>
-        <w:pStyle w:val="Bibliography"/>
-      </w:pPr>
-      <w:r>
-        <w:t xml:space="preserve">Friedlingstein P, Joel G, Field CB, Fung IY (1999) Toward an allocation scheme for global terrestrial carbon models. Global Change Biology 5:755–770.</w:t>
-      </w:r>
-    </w:p>
-    <w:p>
-      <w:pPr>
-        <w:pStyle w:val="Bibliography"/>
-      </w:pPr>
-      <w:r>
-        <w:t xml:space="preserve">Gough CM, Vogel CS, Schmid HP, Su H-B, Curtis PS (2008) Multi-year convergence of biometric and meteorological estimates of forest carbon storage. Agricultural and Forest Meteorology 148:158–170.</w:t>
-      </w:r>
-    </w:p>
-    <w:p>
-      <w:pPr>
-        <w:pStyle w:val="Bibliography"/>
-      </w:pPr>
-      <w:r>
-        <w:t xml:space="preserve">Grace J (1997) Toward Models of Resource Allocation by Plants Bazzaz FA, Grace J (eds). Plant Resource Allocation:279–291.</w:t>
+        <w:t xml:space="preserve">Grace J (1997) Toward Models of Resource Allocation by Plants. In: Bazzaz FA, Grace J (eds) Plant resource allocation. Academic Press, pp 279–291.</w:t>
       </w:r>
     </w:p>
     <w:p>
@@ -2258,7 +2544,7 @@
         <w:pStyle w:val="Bibliography"/>
       </w:pPr>
       <w:r>
-        <w:t xml:space="preserve">Iversen C, Norby R (2014) Terrestrial Plant Productivity and Carbon Allocation in a Changing Climate. In: Global environmental change. Springer, pp 297–316.</w:t>
+        <w:t xml:space="preserve">Iversen C, Norby R (2014) Terrestrial plant productivity and carbon allocation in a changing climate. In: Global environmental change. Springer, pp 297–316.</w:t>
       </w:r>
     </w:p>
     <w:p>
@@ -2266,7 +2552,7 @@
         <w:pStyle w:val="Bibliography"/>
       </w:pPr>
       <w:r>
-        <w:t xml:space="preserve">Jifon JL, Syvertsen JP (2003) Moderate shade can increase net gas exchange and reduce photoinhibition in citrus leaves. Tree physiology 23:119–127.</w:t>
+        <w:t xml:space="preserve">Jifon JL, Syvertsen JP (2003) Moderate shade can increase net gas exchange and reduce photoinhibition in citrus leaves. Tree Physiology 23:119–127.</w:t>
       </w:r>
     </w:p>
     <w:p>
@@ -2282,7 +2568,7 @@
         <w:pStyle w:val="Bibliography"/>
       </w:pPr>
       <w:r>
-        <w:t xml:space="preserve">Kozlowski TT (1992) Carbohydrate sources and sinks in woody plants. The Botanical Review 58:107–222.</w:t>
+        <w:t xml:space="preserve">Litton CM, Raich JW, Ryan MG (2007) Carbon allocation in forest ecosystems. Global Change Biology 13:2089–2109.</w:t>
       </w:r>
     </w:p>
     <w:p>
@@ -2290,7 +2576,7 @@
         <w:pStyle w:val="Bibliography"/>
       </w:pPr>
       <w:r>
-        <w:t xml:space="preserve">Körner C (2006) Plant CO_2 responses: an issue of definition, time and resource supply. New phytologist 172:393–411.</w:t>
+        <w:t xml:space="preserve">Lloyd J, Syvertsen JP, Kriedemann PE, Farquhar GD (1992) Low conductances for CO2 diffusion from stomata to the sites of carboxylation in leaves of woody species. Plant, Cell &amp; Environment 15:873–899.</w:t>
       </w:r>
     </w:p>
     <w:p>
@@ -2298,7 +2584,7 @@
         <w:pStyle w:val="Bibliography"/>
       </w:pPr>
       <w:r>
-        <w:t xml:space="preserve">Körner C (2013) Growth controls photosynthesis–mostly. Nova Acta Leopoldina 114:273–283.</w:t>
+        <w:t xml:space="preserve">McDowell NG, Beerling DJ, Breshears DD, Fisher RA, Raffa KF, Stitt M (2011) The interdependence of mechanisms underlying climate-driven vegetation mortality. Trends in Ecology &amp; Evolution 26:523–532.</w:t>
       </w:r>
     </w:p>
     <w:p>
@@ -2306,7 +2592,7 @@
         <w:pStyle w:val="Bibliography"/>
       </w:pPr>
       <w:r>
-        <w:t xml:space="preserve">Lacointe A (2000) Carbon allocation among tree organs: a review of basic processes and representation in functional-structural tree models. Annals of Forest Science 57:521–533.</w:t>
+        <w:t xml:space="preserve">Peltoniemi MS, Duursma RA, Medlyn BE (2012) Co-optimal distribution of leaf nitrogen and hydraulic conductance in plant canopies. Tree Physiology 32:510–519.</w:t>
       </w:r>
     </w:p>
     <w:p>
@@ -2314,7 +2600,7 @@
         <w:pStyle w:val="Bibliography"/>
       </w:pPr>
       <w:r>
-        <w:t xml:space="preserve">Litton CM, Raich JW, Ryan MG (2007) Carbon allocation in forest ecosystems. Global Change Biology 13:2089–2109.</w:t>
+        <w:t xml:space="preserve">Peng RD (2011) Reproducible research in computational science. Science 334:1226–1227.</w:t>
       </w:r>
     </w:p>
     <w:p>
@@ -2322,7 +2608,7 @@
         <w:pStyle w:val="Bibliography"/>
       </w:pPr>
       <w:r>
-        <w:t xml:space="preserve">Lloyd J, Syvertsen JP, Kriedemann PE, Farquhar GD (1992) Low conductances for CO_2 diffusion from stomata to the sites of carboxylation in leaves of woody species. Plant, Cell &amp; Environment 15:873–899.</w:t>
+        <w:t xml:space="preserve">Piel C, Frak E, Le Roux X, Genty B (2002) Effect of local irradiance on CO2 transfer conductance of mesophyll in walnut. Journal of Experimental Botany 53:2423–2430.</w:t>
       </w:r>
     </w:p>
     <w:p>
@@ -2330,7 +2616,7 @@
         <w:pStyle w:val="Bibliography"/>
       </w:pPr>
       <w:r>
-        <w:t xml:space="preserve">Monsi M, Saeki T (2005) On the factor light in plant communities and its importance for matter production. Annals of Botany 95:549–567.</w:t>
+        <w:t xml:space="preserve">Poorter H, Niklas KJ, Reich PB, Oleksyn J, Poot P, Mommer L (2012) Biomass allocation to leaves, stems and roots: meta-analyses of interspecific variation and environmental control. New Phytologist 193:30–50.</w:t>
       </w:r>
     </w:p>
     <w:p>
@@ -2338,7 +2624,19 @@
         <w:pStyle w:val="Bibliography"/>
       </w:pPr>
       <w:r>
-        <w:t xml:space="preserve">Müller I, Schmid B, Weiner J (2000) The effect of nutrient availability on biomass allocation patterns in 27 species of herbaceous plants. Perspectives in Plant Ecology, Evolution and Systematics 3:115–127.</w:t>
+        <w:t xml:space="preserve">Pryor LD, Johnson LAS (1981)</w:t>
+      </w:r>
+      <w:r>
+        <w:t xml:space="preserve"> </w:t>
+      </w:r>
+      <m:oMath>
+        <m:r>
+          <m:rPr/>
+          <m:t>∖</m:t>
+        </m:r>
+      </m:oMath>
+      <w:r>
+        <w:t xml:space="preserve">textit{Eucalyptus}, the universal Australian. In: Ecological biogeography of australia. the hague, dr. w. junk bv publishers. Springer, pp 499–536.</w:t>
       </w:r>
     </w:p>
     <w:p>
@@ -2346,7 +2644,7 @@
         <w:pStyle w:val="Bibliography"/>
       </w:pPr>
       <w:r>
-        <w:t xml:space="preserve">Niinemets Ü (2010) A review of light interception in plant stands from leaf to canopy in different plant functional types and in species with varying shade tolerance. Ecological Research 25:693–714.</w:t>
+        <w:t xml:space="preserve">Reich PB, Weisel Y, Eshel A, Kafkafi U (2002) Root-shoot relations: optimality in acclimation and adaptation or the ‘Emperor’s New Clothes’. In: Plant roots: The hidden half. Marcel Dekker, New York, pp 205–220.</w:t>
       </w:r>
     </w:p>
     <w:p>
@@ -2354,7 +2652,7 @@
         <w:pStyle w:val="Bibliography"/>
       </w:pPr>
       <w:r>
-        <w:t xml:space="preserve">Niinemets Ü (2012) Optimization of foliage photosynthetic capacity in tree canopies: towards identifying missing constraints. Tree physiology 32:505–509.</w:t>
+        <w:t xml:space="preserve">Rocha AV, Goulden ML, Dunn AL, Wofsy SC (2006) On linking interannual tree ring variability with observations of whole-forest CO2 flux. Global Change Biology 12:1378–1389.</w:t>
       </w:r>
     </w:p>
     <w:p>
@@ -2362,7 +2660,7 @@
         <w:pStyle w:val="Bibliography"/>
       </w:pPr>
       <w:r>
-        <w:t xml:space="preserve">Paul MJ, Foyer CH (2001) Sink regulation of photosynthesis. Journal of experimental botany 52:1383–1400.</w:t>
+        <w:t xml:space="preserve">Sala A, Woodruff DR, Meinzer FC (2012) Carbon dynamics in trees: feast or famine? Tree Physiology 32:764–775.</w:t>
       </w:r>
     </w:p>
     <w:p>
@@ -2370,7 +2668,7 @@
         <w:pStyle w:val="Bibliography"/>
       </w:pPr>
       <w:r>
-        <w:t xml:space="preserve">Peltoniemi MS, Duursma RA, Medlyn BE (2012) Co-optimal distribution of leaf nitrogen and hydraulic conductance in plant canopies. Tree physiology 32:510–519.</w:t>
+        <w:t xml:space="preserve">Sellin A, Lubenets K (2010) Variation of transpiration within a canopy of silver birch: effect of canopy position and daily versus nightly water loss. Ecohydrology 3:467–477.</w:t>
       </w:r>
     </w:p>
     <w:p>
@@ -2378,7 +2676,7 @@
         <w:pStyle w:val="Bibliography"/>
       </w:pPr>
       <w:r>
-        <w:t xml:space="preserve">Peng RD (2011) Reproducible research in computational science. Science (New York, Ny) 334:1226.</w:t>
+        <w:t xml:space="preserve">Sevanto S, Dickman LT (2015) Where does the carbon go?—Plant carbon allocation under climate change. Tree Physiology 35:581–584.</w:t>
       </w:r>
     </w:p>
     <w:p>
@@ -2386,7 +2684,7 @@
         <w:pStyle w:val="Bibliography"/>
       </w:pPr>
       <w:r>
-        <w:t xml:space="preserve">Piel C, Frak E, Le Roux X, Genty B (2002) Effect of local irradiance on CO_2 transfer conductance of mesophyll in walnut. Journal of Experimental Botany 53:2423–2430.</w:t>
+        <w:t xml:space="preserve">SOFR (2013) Australia’s State of the Forests Report. Department of Agriculture; Water Resources, Canberra.</w:t>
       </w:r>
     </w:p>
     <w:p>
@@ -2394,7 +2692,19 @@
         <w:pStyle w:val="Bibliography"/>
       </w:pPr>
       <w:r>
-        <w:t xml:space="preserve">Poorter H, Jagodzinski AM, Ruiz-Peinado R, Kuyah S, Luo Y, Oleksyn J, Usoltsev VA, Buckley TN, Reich PB, Sack L (2015) How does biomass distribution change with size and differ among species? An analysis for 1200 plant species from five continents. New Phytologist 208:736–749.</w:t>
+        <w:t xml:space="preserve">Stanturf JA, Vance ED, Fox TR, Kirst M (2013)</w:t>
+      </w:r>
+      <w:r>
+        <w:t xml:space="preserve"> </w:t>
+      </w:r>
+      <m:oMath>
+        <m:r>
+          <m:rPr/>
+          <m:t>∖</m:t>
+        </m:r>
+      </m:oMath>
+      <w:r>
+        <w:t xml:space="preserve">textit{Eucalyptus} beyond its native range: Environmental issues in exotic bioenergy plantations. International Journal of Forestry Research 2013:1–5.</w:t>
       </w:r>
     </w:p>
     <w:p>
@@ -2402,7 +2712,7 @@
         <w:pStyle w:val="Bibliography"/>
       </w:pPr>
       <w:r>
-        <w:t xml:space="preserve">Poorter H, Niklas KJ, Reich PB, Oleksyn J, Poot P, Mommer L (2012) Biomass allocation to leaves, stems and roots: meta-analyses of interspecific variation and environmental control. New Phytologist 193:30–50.</w:t>
+        <w:t xml:space="preserve">Sweet GB, Wareing PF (1966) Role of plant growth in regulating photosynthesis. Nature 210:77–79.</w:t>
       </w:r>
     </w:p>
     <w:p>
@@ -2410,19 +2720,7 @@
         <w:pStyle w:val="Bibliography"/>
       </w:pPr>
       <w:r>
-        <w:t xml:space="preserve">Pryor LD, Johnson LAS (1981)</w:t>
-      </w:r>
-      <w:r>
-        <w:t xml:space="preserve"> </w:t>
-      </w:r>
-      <w:r>
-        <w:rPr>
-          <w:i/>
-        </w:rPr>
-        <w:t xml:space="preserve">Eucalyptus</w:t>
-      </w:r>
-      <w:r>
-        <w:t xml:space="preserve">, the universal Australian. Ecological biogeography of Australia The Hague, Dr W Junk bv Publishers:499–536.</w:t>
+        <w:t xml:space="preserve">Thornley JHM (1972) A model to describe the partitioning of photosynthate during vegetative plant growth. Annals of Botany 36:419–430.</w:t>
       </w:r>
     </w:p>
     <w:p>
@@ -2430,26 +2728,36 @@
         <w:pStyle w:val="Bibliography"/>
       </w:pPr>
       <w:r>
-        <w:t xml:space="preserve">R Development Core Team R (2011) R: A Language and Environment for Statistical Computing Team RDC (ed). 1:409.</w:t>
-      </w:r>
-      <w:r>
-        <w:t xml:space="preserve"> </w:t>
-      </w:r>
-      <w:hyperlink r:id="rId39">
-        <w:r>
-          <w:rPr>
-            <w:rStyle w:val="Hyperlink"/>
-          </w:rPr>
-          <w:t xml:space="preserve">http://www.r-project.org</w:t>
-        </w:r>
-      </w:hyperlink>
+        <w:t xml:space="preserve">Tissue DT, Barbour MM, Hunt JE, Turnbull MH, Griffin KL, Walcroft AS, Whitehead D (2006) Spatial and temporal scaling of intercellular CO2 concentration in a temperate rain forest dominated by</w:t>
+      </w:r>
+      <w:r>
+        <w:t xml:space="preserve"> </w:t>
+      </w:r>
+      <m:oMath>
+        <m:r>
+          <m:rPr/>
+          <m:t>∖</m:t>
+        </m:r>
+      </m:oMath>
+      <w:r>
+        <w:t xml:space="preserve">textit{Dacrydium cupressinum} in New Zealand. Plant, Cell &amp; Environment 29:497–510.</w:t>
+      </w:r>
     </w:p>
     <w:p>
       <w:pPr>
         <w:pStyle w:val="Bibliography"/>
       </w:pPr>
       <w:r>
-        <w:t xml:space="preserve">Reich PB, Weisel Y, Eshel A, Kafkafi U (2002) Root-shoot relations: optimality in acclimation and adaptation or the ‘Emperor’s New Clothes’. Plant roots: the hidden half:205–220.</w:t>
+        <w:t xml:space="preserve">Warren CR, Ethier GJ, Livingston NJ, Grant NJ, Turpin DH, Harrison DL, Black TA (2003) Transfer conductance in second growth Douglas-fir (</w:t>
+      </w:r>
+      <m:oMath>
+        <m:r>
+          <m:rPr/>
+          <m:t>∖</m:t>
+        </m:r>
+      </m:oMath>
+      <w:r>
+        <w:t xml:space="preserve">textit{Pseudotsuga menziesii} (Mirb.) Franco) canopies. Plant, Cell &amp; Environment 26:1215–1227.</w:t>
       </w:r>
     </w:p>
     <w:p>
@@ -2457,7 +2765,16 @@
         <w:pStyle w:val="Bibliography"/>
       </w:pPr>
       <w:r>
-        <w:t xml:space="preserve">Rocha AV, Goulden ML, Dunn AL, Wofsy SC (2006) On linking interannual tree ring variability with observations of whole-forest CO_2 flux. Global Change Biology 12:1378–1389.</w:t>
+        <w:t xml:space="preserve">Warren JM, Iversen CM, Garten CT, Norby RJ, Childs J, Brice D, Evans RM, Gu L, Thornton P, Weston DJ (2012) Timing and magnitude of C partitioning through a young loblolly pine (</w:t>
+      </w:r>
+      <m:oMath>
+        <m:r>
+          <m:rPr/>
+          <m:t>∖</m:t>
+        </m:r>
+      </m:oMath>
+      <w:r>
+        <w:t xml:space="preserve">textit{Pinus taeda} L.) stand using 13C labeling and shade treatments. Tree Physiology 32:799–813.</w:t>
       </w:r>
     </w:p>
     <w:p>
@@ -2465,7 +2782,19 @@
         <w:pStyle w:val="Bibliography"/>
       </w:pPr>
       <w:r>
-        <w:t xml:space="preserve">Sellin A, Lubenets K (2010) Variation of transpiration within a canopy of silver birch: effect of canopy position and daily versus nightly water loss. Ecohydrology 3:467–477.</w:t>
+        <w:t xml:space="preserve">Warren CR, Löw M, Matyssek R, Tausz M (2007) Internal conductance to CO2 transfer of adult</w:t>
+      </w:r>
+      <w:r>
+        <w:t xml:space="preserve"> </w:t>
+      </w:r>
+      <m:oMath>
+        <m:r>
+          <m:rPr/>
+          <m:t>∖</m:t>
+        </m:r>
+      </m:oMath>
+      <w:r>
+        <w:t xml:space="preserve">textit{Fagus sylvatica}: variation between sun and shade leaves and due to free-air ozone fumigation. Environmental and Experimental Botany 59:130–138.</w:t>
       </w:r>
     </w:p>
     <w:p>
@@ -2473,142 +2802,7 @@
         <w:pStyle w:val="Bibliography"/>
       </w:pPr>
       <w:r>
-        <w:t xml:space="preserve">Sellin A, Õunapuu E, Kupper P (2008) Effects of light intensity and duration on leaf hydraulic conductance and distribution of resistance in shoots of silver birch (</w:t>
-      </w:r>
-      <w:r>
-        <w:rPr>
-          <w:i/>
-        </w:rPr>
-        <w:t xml:space="preserve">Betula pendula</w:t>
-      </w:r>
-      <w:r>
-        <w:t xml:space="preserve">). Physiologia Plantarum 134:412–420.</w:t>
-      </w:r>
-    </w:p>
-    <w:p>
-      <w:pPr>
-        <w:pStyle w:val="Bibliography"/>
-      </w:pPr>
-      <w:r>
-        <w:t xml:space="preserve">Shipley B, Meziane D (2002) The balanced-growth hypothesis and the allometry of leaf and root biomass allocation. Functional Ecology 16:326–331.</w:t>
-      </w:r>
-    </w:p>
-    <w:p>
-      <w:pPr>
-        <w:pStyle w:val="Bibliography"/>
-      </w:pPr>
-      <w:r>
-        <w:t xml:space="preserve">SOFR (2013) Australia’s State of the Forests Report. Department of Agriculture; Water Resources, Canberra.</w:t>
-      </w:r>
-    </w:p>
-    <w:p>
-      <w:pPr>
-        <w:pStyle w:val="Bibliography"/>
-      </w:pPr>
-      <w:r>
-        <w:t xml:space="preserve">Stanturf JA, Vance ED, Fox TR, Kirst M (2013)</w:t>
-      </w:r>
-      <w:r>
-        <w:t xml:space="preserve"> </w:t>
-      </w:r>
-      <w:r>
-        <w:rPr>
-          <w:i/>
-        </w:rPr>
-        <w:t xml:space="preserve">Eucalyptus</w:t>
-      </w:r>
-      <w:r>
-        <w:t xml:space="preserve"> </w:t>
-      </w:r>
-      <w:r>
-        <w:t xml:space="preserve">beyond its native range: Environmental issues in exotic bioenergy plantations. Int J For Res 2013:1–5.</w:t>
-      </w:r>
-    </w:p>
-    <w:p>
-      <w:pPr>
-        <w:pStyle w:val="Bibliography"/>
-      </w:pPr>
-      <w:r>
-        <w:t xml:space="preserve">Sweet GB, Wareing PF (1966) Role of plant growth in regulating photosynthesis. Nature 210:77–79.</w:t>
-      </w:r>
-    </w:p>
-    <w:p>
-      <w:pPr>
-        <w:pStyle w:val="Bibliography"/>
-      </w:pPr>
-      <w:r>
-        <w:t xml:space="preserve">Thornley JHM (1972) A model to describe the partitioning of photosynthate during vegetative plant growth. Annals of Botany 36:419–430.</w:t>
-      </w:r>
-    </w:p>
-    <w:p>
-      <w:pPr>
-        <w:pStyle w:val="Bibliography"/>
-      </w:pPr>
-      <w:r>
-        <w:t xml:space="preserve">Tissue DT, Barbour MM, Hunt JE, Turnbull MH, Griffin KL, Walcroft AS, Whitehead D (2006) Spatial and temporal scaling of intercellular CO_2 concentration in a temperate rain forest dominated by</w:t>
-      </w:r>
-      <w:r>
-        <w:t xml:space="preserve"> </w:t>
-      </w:r>
-      <w:r>
-        <w:rPr>
-          <w:i/>
-        </w:rPr>
-        <w:t xml:space="preserve">Dacrydium cupressinum</w:t>
-      </w:r>
-      <w:r>
-        <w:t xml:space="preserve"> </w:t>
-      </w:r>
-      <w:r>
-        <w:t xml:space="preserve">in New Zealand. Plant, Cell &amp; Environment 29:497–510.</w:t>
-      </w:r>
-    </w:p>
-    <w:p>
-      <w:pPr>
-        <w:pStyle w:val="Bibliography"/>
-      </w:pPr>
-      <w:r>
-        <w:t xml:space="preserve">Warren CR, Ethier GJ, Livingston NJ, Grant NJ, Turpin DH, Harrison DL, Black TA (2003) Transfer conductance in second growth Douglas-fir (</w:t>
-      </w:r>
-      <w:r>
-        <w:rPr>
-          <w:i/>
-        </w:rPr>
-        <w:t xml:space="preserve">Pseudotsuga menziesii</w:t>
-      </w:r>
-      <w:r>
-        <w:t xml:space="preserve"> </w:t>
-      </w:r>
-      <w:r>
-        <w:t xml:space="preserve">(Mirb.) Franco) canopies. Plant, Cell &amp; Environment 26:1215–1227.</w:t>
-      </w:r>
-    </w:p>
-    <w:p>
-      <w:pPr>
-        <w:pStyle w:val="Bibliography"/>
-      </w:pPr>
-      <w:r>
-        <w:t xml:space="preserve">Warren JM, Iversen CM, Garten CT, Norby RJ, Childs J, Brice D, Evans RM, Gu L, Thornton P, Weston DJ (2012) Tree physiology 32:799–813.</w:t>
-      </w:r>
-    </w:p>
-    <w:p>
-      <w:pPr>
-        <w:pStyle w:val="Bibliography"/>
-      </w:pPr>
-      <w:r>
-        <w:t xml:space="preserve">Warren CR, Löw M, Matyssek R, Tausz M (2007) Internal conductance to CO_2 transfer of adult</w:t>
-      </w:r>
-      <w:r>
-        <w:t xml:space="preserve"> </w:t>
-      </w:r>
-      <w:r>
-        <w:rPr>
-          <w:i/>
-        </w:rPr>
-        <w:t xml:space="preserve">Fagus sylvatica</w:t>
-      </w:r>
-      <w:r>
-        <w:t xml:space="preserve">: variation between sun and shade leaves and due to free-air ozone fumigation. Environmental and Experimental Botany 59:130–138.</w:t>
+        <w:t xml:space="preserve">Way DA, Oren R (2010) Differential responses to changes in growth temperature between trees from different functional groups and biomes: a review and synthesis of data. Tree Physiology 30:669–688.</w:t>
       </w:r>
     </w:p>
     <w:p>
@@ -2898,7 +3092,7 @@
     </w:lvl>
   </w:abstractNum>
   <w:abstractNum w:abstractNumId="990">
-    <w:nsid w:val="8c1d0247"/>
+    <w:nsid w:val="31f5b6ba"/>
     <w:multiLevelType w:val="multilevel"/>
     <w:lvl w:ilvl="0">
       <w:numFmt w:val="bullet"/>

</xml_diff>